<commit_message>
Hit - New Code Changes
</commit_message>
<xml_diff>
--- a/Documentation.docx
+++ b/Documentation.docx
@@ -64,6 +64,9 @@
       <w:proofErr w:type="spellStart"/>
       <w:proofErr w:type="gramStart"/>
       <w:r>
+        <w:rPr>
+          <w:color w:val="FF0000"/>
+        </w:rPr>
         <w:t>imagecreatefromjpeg</w:t>
       </w:r>
       <w:proofErr w:type="spellEnd"/>
@@ -102,9 +105,217 @@
         </w:r>
       </w:hyperlink>
     </w:p>
+    <w:p>
+      <w:r>
+        <w:t xml:space="preserve">You can get this Error in </w:t>
+      </w:r>
+      <w:proofErr w:type="spellStart"/>
+      <w:r>
+        <w:t>LocalHost</w:t>
+      </w:r>
+      <w:proofErr w:type="spellEnd"/>
+      <w:r>
+        <w:t xml:space="preserve"> only… On Domain Host you </w:t>
+      </w:r>
+      <w:proofErr w:type="spellStart"/>
+      <w:proofErr w:type="gramStart"/>
+      <w:r>
+        <w:t>wont</w:t>
+      </w:r>
+      <w:proofErr w:type="spellEnd"/>
+      <w:proofErr w:type="gramEnd"/>
+      <w:r>
+        <w:t xml:space="preserve"> get.</w:t>
+      </w:r>
+    </w:p>
     <w:p/>
+    <w:p>
+      <w:pPr>
+        <w:spacing w:after="0"/>
+      </w:pPr>
+      <w:r>
+        <w:t>Testing Poster Generation: Use this URL</w:t>
+      </w:r>
+    </w:p>
+    <w:p>
+      <w:pPr>
+        <w:pStyle w:val="Output"/>
+        <w:rPr>
+          <w:color w:val="0000FF"/>
+        </w:rPr>
+      </w:pPr>
+      <w:hyperlink r:id="rId11" w:history="1">
+        <w:r>
+          <w:rPr>
+            <w:rStyle w:val="Hyperlink"/>
+            <w:color w:val="0000FF"/>
+          </w:rPr>
+          <w:t xml:space="preserve">http://javabo.ml/poster/poster1.php?rid=858&amp;b=sadsad&amp;p=satya&amp;d=A. </w:t>
+        </w:r>
+        <w:proofErr w:type="spellStart"/>
+        <w:r>
+          <w:rPr>
+            <w:rStyle w:val="Hyperlink"/>
+            <w:color w:val="0000FF"/>
+          </w:rPr>
+          <w:t>kodanda</w:t>
+        </w:r>
+        <w:proofErr w:type="spellEnd"/>
+        <w:r>
+          <w:rPr>
+            <w:rStyle w:val="Hyperlink"/>
+            <w:color w:val="0000FF"/>
+          </w:rPr>
+          <w:t xml:space="preserve"> rami </w:t>
+        </w:r>
+        <w:proofErr w:type="spellStart"/>
+        <w:r>
+          <w:rPr>
+            <w:rStyle w:val="Hyperlink"/>
+            <w:color w:val="0000FF"/>
+          </w:rPr>
+          <w:t>reddy&amp;a</w:t>
+        </w:r>
+        <w:proofErr w:type="spellEnd"/>
+        <w:r>
+          <w:rPr>
+            <w:rStyle w:val="Hyperlink"/>
+            <w:color w:val="0000FF"/>
+          </w:rPr>
+          <w:t xml:space="preserve">= </w:t>
+        </w:r>
+        <w:proofErr w:type="spellStart"/>
+        <w:r>
+          <w:rPr>
+            <w:rStyle w:val="Hyperlink"/>
+            <w:color w:val="0000FF"/>
+          </w:rPr>
+          <w:t>Arjanrajesh&amp;ac</w:t>
+        </w:r>
+        <w:proofErr w:type="spellEnd"/>
+        <w:r>
+          <w:rPr>
+            <w:rStyle w:val="Hyperlink"/>
+            <w:color w:val="0000FF"/>
+          </w:rPr>
+          <w:t>= Anushka &amp;c=</w:t>
+        </w:r>
+        <w:proofErr w:type="spellStart"/>
+        <w:r>
+          <w:rPr>
+            <w:rStyle w:val="Hyperlink"/>
+            <w:color w:val="0000FF"/>
+          </w:rPr>
+          <w:t>Anumolu</w:t>
+        </w:r>
+        <w:proofErr w:type="spellEnd"/>
+        <w:r>
+          <w:rPr>
+            <w:rStyle w:val="Hyperlink"/>
+            <w:color w:val="0000FF"/>
+          </w:rPr>
+          <w:t xml:space="preserve"> Srikar&amp;e=Bindra&amp;m=Kedra&amp;w=Lola&amp;tit=Okay&amp;fif=0&amp;hun=0&amp;fiv=0&amp;t5=1&amp;sev=0&amp;onf=0&amp;a2=&amp;a3=&amp;ac2=&amp;ac3=&amp;d2=&amp;d3=&amp;w2=&amp;w3=&amp;m2=Thaman&amp;m3=</w:t>
+        </w:r>
+        <w:r>
+          <w:rPr>
+            <w:rStyle w:val="Hyperlink"/>
+            <w:color w:val="0000FF"/>
+          </w:rPr>
+          <w:tab/>
+        </w:r>
+        <w:proofErr w:type="spellStart"/>
+        <w:r>
+          <w:rPr>
+            <w:rStyle w:val="Hyperlink"/>
+            <w:color w:val="0000FF"/>
+          </w:rPr>
+          <w:t>Achu</w:t>
+        </w:r>
+        <w:proofErr w:type="spellEnd"/>
+      </w:hyperlink>
+    </w:p>
     <w:p/>
+    <w:p>
+      <w:r>
+        <w:t>URL will form from here.</w:t>
+      </w:r>
+      <w:r>
+        <w:t xml:space="preserve"> </w:t>
+      </w:r>
+      <w:proofErr w:type="spellStart"/>
+      <w:r>
+        <w:rPr>
+          <w:b/>
+          <w:bCs/>
+          <w:color w:val="0000FF"/>
+        </w:rPr>
+        <w:t>Running.php</w:t>
+      </w:r>
+      <w:proofErr w:type="spellEnd"/>
+    </w:p>
     <w:p/>
+    <w:p>
+      <w:pPr>
+        <w:pStyle w:val="Output"/>
+        <w:rPr>
+          <w:color w:val="DF1010" w:themeColor="accent1" w:themeShade="BF"/>
+        </w:rPr>
+      </w:pPr>
+      <w:r>
+        <w:rPr>
+          <w:color w:val="DF1010" w:themeColor="accent1" w:themeShade="BF"/>
+        </w:rPr>
+        <w:t>Line 597:</w:t>
+      </w:r>
+    </w:p>
+    <w:p>
+      <w:pPr>
+        <w:pStyle w:val="Output"/>
+      </w:pPr>
+    </w:p>
+    <w:p>
+      <w:pPr>
+        <w:pStyle w:val="Output"/>
+      </w:pPr>
+      <w:r>
+        <w:t>var plink = 'poster/poster1.php?rid='+rid+'&amp;b='+b+'&amp;p='+p+'&amp;d='+d+'&amp;a='+a+'&amp;ac='+ac+'&amp;c='+c+'&amp;e='+e+'&amp;m='+m+'&amp;w='+w+'&amp;tit='+tit+'&amp;fif='+fif+'&amp;hun='+hun+'&amp;fiv='+fiv+'&amp;t5='+t5+'&amp;sev='+sev+'&amp;onf='+onf</w:t>
+      </w:r>
+    </w:p>
+    <w:p>
+      <w:pPr>
+        <w:pStyle w:val="Output"/>
+      </w:pPr>
+      <w:r>
+        <w:t xml:space="preserve">   </w:t>
+      </w:r>
+      <w:r>
+        <w:tab/>
+      </w:r>
+      <w:r>
+        <w:tab/>
+      </w:r>
+      <w:r>
+        <w:tab/>
+        <w:t xml:space="preserve">  +'&amp;a2='+a2+'&amp;a3='+a3+'&amp;ac2='+ac2+'&amp;ac3='+ac3+'&amp;d2='+d2+'&amp;d3='+d3+'&amp;w2='+w2+'&amp;w3='+w3+'&amp;m2='+m2+'&amp;m3='+m3;</w:t>
+      </w:r>
+    </w:p>
+    <w:p>
+      <w:pPr>
+        <w:pStyle w:val="Output"/>
+      </w:pPr>
+      <w:r>
+        <w:t xml:space="preserve">   </w:t>
+      </w:r>
+      <w:r>
+        <w:tab/>
+      </w:r>
+      <w:r>
+        <w:tab/>
+      </w:r>
+      <w:r>
+        <w:tab/>
+      </w:r>
+    </w:p>
     <w:p/>
     <w:p/>
     <w:p/>
@@ -113,11 +324,12 @@
         <w:pStyle w:val="Heading1"/>
       </w:pPr>
       <w:r>
+        <w:lastRenderedPageBreak/>
         <w:t>Poster Editing</w:t>
       </w:r>
     </w:p>
     <w:p>
-      <w:hyperlink r:id="rId11" w:history="1">
+      <w:hyperlink r:id="rId12" w:history="1">
         <w:r>
           <w:rPr>
             <w:rStyle w:val="Hyperlink"/>
@@ -154,74 +366,11 @@
         <w:rPr>
           <w:noProof/>
         </w:rPr>
-        <w:lastRenderedPageBreak/>
         <w:drawing>
           <wp:inline distT="0" distB="0" distL="0" distR="0" wp14:anchorId="0435BCC2" wp14:editId="1C970704">
             <wp:extent cx="5943600" cy="3341370"/>
             <wp:effectExtent l="0" t="0" r="0" b="0"/>
             <wp:docPr id="3" name="Picture 3"/>
-            <wp:cNvGraphicFramePr>
-              <a:graphicFrameLocks xmlns:a="http://schemas.openxmlformats.org/drawingml/2006/main" noChangeAspect="1"/>
-            </wp:cNvGraphicFramePr>
-            <a:graphic xmlns:a="http://schemas.openxmlformats.org/drawingml/2006/main">
-              <a:graphicData uri="http://schemas.openxmlformats.org/drawingml/2006/picture">
-                <pic:pic xmlns:pic="http://schemas.openxmlformats.org/drawingml/2006/picture">
-                  <pic:nvPicPr>
-                    <pic:cNvPr id="1" name=""/>
-                    <pic:cNvPicPr/>
-                  </pic:nvPicPr>
-                  <pic:blipFill>
-                    <a:blip r:embed="rId12"/>
-                    <a:stretch>
-                      <a:fillRect/>
-                    </a:stretch>
-                  </pic:blipFill>
-                  <pic:spPr>
-                    <a:xfrm>
-                      <a:off x="0" y="0"/>
-                      <a:ext cx="5943600" cy="3341370"/>
-                    </a:xfrm>
-                    <a:prstGeom prst="rect">
-                      <a:avLst/>
-                    </a:prstGeom>
-                  </pic:spPr>
-                </pic:pic>
-              </a:graphicData>
-            </a:graphic>
-          </wp:inline>
-        </w:drawing>
-      </w:r>
-      <w:r>
-        <w:t xml:space="preserve"> </w:t>
-      </w:r>
-    </w:p>
-    <w:p>
-      <w:pPr>
-        <w:numPr>
-          <w:ilvl w:val="0"/>
-          <w:numId w:val="150"/>
-        </w:numPr>
-      </w:pPr>
-      <w:r>
-        <w:t xml:space="preserve">Right click on Background </w:t>
-      </w:r>
-      <w:r>
-        <w:sym w:font="Wingdings" w:char="F0E0"/>
-      </w:r>
-      <w:r>
-        <w:t xml:space="preserve"> select Layer from Background</w:t>
-      </w:r>
-    </w:p>
-    <w:p>
-      <w:r>
-        <w:rPr>
-          <w:noProof/>
-        </w:rPr>
-        <w:drawing>
-          <wp:inline distT="0" distB="0" distL="0" distR="0" wp14:anchorId="68F4E231" wp14:editId="1596656B">
-            <wp:extent cx="5943600" cy="3341370"/>
-            <wp:effectExtent l="0" t="0" r="0" b="0"/>
-            <wp:docPr id="10" name="Picture 10"/>
             <wp:cNvGraphicFramePr>
               <a:graphicFrameLocks xmlns:a="http://schemas.openxmlformats.org/drawingml/2006/main" noChangeAspect="1"/>
             </wp:cNvGraphicFramePr>
@@ -253,8 +402,10 @@
           </wp:inline>
         </w:drawing>
       </w:r>
+      <w:r>
+        <w:t xml:space="preserve"> </w:t>
+      </w:r>
     </w:p>
-    <w:p/>
     <w:p>
       <w:pPr>
         <w:numPr>
@@ -263,15 +414,13 @@
         </w:numPr>
       </w:pPr>
       <w:r>
-        <w:t xml:space="preserve">Click on </w:t>
+        <w:t xml:space="preserve">Right click on Background </w:t>
       </w:r>
-      <w:proofErr w:type="gramStart"/>
       <w:r>
-        <w:t>Transparency ,</w:t>
+        <w:sym w:font="Wingdings" w:char="F0E0"/>
       </w:r>
-      <w:proofErr w:type="gramEnd"/>
       <w:r>
-        <w:t xml:space="preserve"> it will Lock</w:t>
+        <w:t xml:space="preserve"> select Layer from Background</w:t>
       </w:r>
     </w:p>
     <w:p>
@@ -281,10 +430,10 @@
         </w:rPr>
         <w:lastRenderedPageBreak/>
         <w:drawing>
-          <wp:inline distT="0" distB="0" distL="0" distR="0" wp14:anchorId="45BD77C3" wp14:editId="10A84F08">
-            <wp:extent cx="5943600" cy="3183890"/>
+          <wp:inline distT="0" distB="0" distL="0" distR="0" wp14:anchorId="68F4E231" wp14:editId="1596656B">
+            <wp:extent cx="5943600" cy="3341370"/>
             <wp:effectExtent l="0" t="0" r="0" b="0"/>
-            <wp:docPr id="11" name="Picture 11"/>
+            <wp:docPr id="10" name="Picture 10"/>
             <wp:cNvGraphicFramePr>
               <a:graphicFrameLocks xmlns:a="http://schemas.openxmlformats.org/drawingml/2006/main" noChangeAspect="1"/>
             </wp:cNvGraphicFramePr>
@@ -297,60 +446,6 @@
                   </pic:nvPicPr>
                   <pic:blipFill>
                     <a:blip r:embed="rId14"/>
-                    <a:stretch>
-                      <a:fillRect/>
-                    </a:stretch>
-                  </pic:blipFill>
-                  <pic:spPr>
-                    <a:xfrm>
-                      <a:off x="0" y="0"/>
-                      <a:ext cx="5943600" cy="3183890"/>
-                    </a:xfrm>
-                    <a:prstGeom prst="rect">
-                      <a:avLst/>
-                    </a:prstGeom>
-                  </pic:spPr>
-                </pic:pic>
-              </a:graphicData>
-            </a:graphic>
-          </wp:inline>
-        </w:drawing>
-      </w:r>
-    </w:p>
-    <w:p>
-      <w:pPr>
-        <w:numPr>
-          <w:ilvl w:val="0"/>
-          <w:numId w:val="150"/>
-        </w:numPr>
-      </w:pPr>
-      <w:r>
-        <w:t>Click on Magic tool</w:t>
-      </w:r>
-    </w:p>
-    <w:p/>
-    <w:p>
-      <w:r>
-        <w:rPr>
-          <w:noProof/>
-        </w:rPr>
-        <w:drawing>
-          <wp:inline distT="0" distB="0" distL="0" distR="0" wp14:anchorId="23EC9B8F" wp14:editId="47187286">
-            <wp:extent cx="5943600" cy="3341370"/>
-            <wp:effectExtent l="0" t="0" r="0" b="0"/>
-            <wp:docPr id="1" name="Picture 1"/>
-            <wp:cNvGraphicFramePr>
-              <a:graphicFrameLocks xmlns:a="http://schemas.openxmlformats.org/drawingml/2006/main" noChangeAspect="1"/>
-            </wp:cNvGraphicFramePr>
-            <a:graphic xmlns:a="http://schemas.openxmlformats.org/drawingml/2006/main">
-              <a:graphicData uri="http://schemas.openxmlformats.org/drawingml/2006/picture">
-                <pic:pic xmlns:pic="http://schemas.openxmlformats.org/drawingml/2006/picture">
-                  <pic:nvPicPr>
-                    <pic:cNvPr id="1" name=""/>
-                    <pic:cNvPicPr/>
-                  </pic:nvPicPr>
-                  <pic:blipFill>
-                    <a:blip r:embed="rId15"/>
                     <a:stretch>
                       <a:fillRect/>
                     </a:stretch>
@@ -380,7 +475,15 @@
         </w:numPr>
       </w:pPr>
       <w:r>
-        <w:t xml:space="preserve">Select outside of image and DELETE </w:t>
+        <w:t xml:space="preserve">Click on </w:t>
+      </w:r>
+      <w:proofErr w:type="gramStart"/>
+      <w:r>
+        <w:t>Transparency ,</w:t>
+      </w:r>
+      <w:proofErr w:type="gramEnd"/>
+      <w:r>
+        <w:t xml:space="preserve"> it will Lock</w:t>
       </w:r>
     </w:p>
     <w:p>
@@ -388,12 +491,66 @@
         <w:rPr>
           <w:noProof/>
         </w:rPr>
+        <w:drawing>
+          <wp:inline distT="0" distB="0" distL="0" distR="0" wp14:anchorId="45BD77C3" wp14:editId="10A84F08">
+            <wp:extent cx="5943600" cy="3183890"/>
+            <wp:effectExtent l="0" t="0" r="0" b="0"/>
+            <wp:docPr id="11" name="Picture 11"/>
+            <wp:cNvGraphicFramePr>
+              <a:graphicFrameLocks xmlns:a="http://schemas.openxmlformats.org/drawingml/2006/main" noChangeAspect="1"/>
+            </wp:cNvGraphicFramePr>
+            <a:graphic xmlns:a="http://schemas.openxmlformats.org/drawingml/2006/main">
+              <a:graphicData uri="http://schemas.openxmlformats.org/drawingml/2006/picture">
+                <pic:pic xmlns:pic="http://schemas.openxmlformats.org/drawingml/2006/picture">
+                  <pic:nvPicPr>
+                    <pic:cNvPr id="1" name=""/>
+                    <pic:cNvPicPr/>
+                  </pic:nvPicPr>
+                  <pic:blipFill>
+                    <a:blip r:embed="rId15"/>
+                    <a:stretch>
+                      <a:fillRect/>
+                    </a:stretch>
+                  </pic:blipFill>
+                  <pic:spPr>
+                    <a:xfrm>
+                      <a:off x="0" y="0"/>
+                      <a:ext cx="5943600" cy="3183890"/>
+                    </a:xfrm>
+                    <a:prstGeom prst="rect">
+                      <a:avLst/>
+                    </a:prstGeom>
+                  </pic:spPr>
+                </pic:pic>
+              </a:graphicData>
+            </a:graphic>
+          </wp:inline>
+        </w:drawing>
+      </w:r>
+    </w:p>
+    <w:p>
+      <w:pPr>
+        <w:numPr>
+          <w:ilvl w:val="0"/>
+          <w:numId w:val="150"/>
+        </w:numPr>
+      </w:pPr>
+      <w:r>
+        <w:t>Click on Magic tool</w:t>
+      </w:r>
+    </w:p>
+    <w:p/>
+    <w:p>
+      <w:r>
+        <w:rPr>
+          <w:noProof/>
+        </w:rPr>
         <w:lastRenderedPageBreak/>
         <w:drawing>
-          <wp:inline distT="0" distB="0" distL="0" distR="0" wp14:anchorId="0FEE53A7" wp14:editId="450BE065">
+          <wp:inline distT="0" distB="0" distL="0" distR="0" wp14:anchorId="23EC9B8F" wp14:editId="47187286">
             <wp:extent cx="5943600" cy="3341370"/>
             <wp:effectExtent l="0" t="0" r="0" b="0"/>
-            <wp:docPr id="2" name="Picture 2"/>
+            <wp:docPr id="1" name="Picture 1"/>
             <wp:cNvGraphicFramePr>
               <a:graphicFrameLocks xmlns:a="http://schemas.openxmlformats.org/drawingml/2006/main" noChangeAspect="1"/>
             </wp:cNvGraphicFramePr>
@@ -435,25 +592,7 @@
         </w:numPr>
       </w:pPr>
       <w:r>
-        <w:t xml:space="preserve">Top menu </w:t>
-      </w:r>
-      <w:r>
-        <w:sym w:font="Wingdings" w:char="F0E0"/>
-      </w:r>
-      <w:r>
-        <w:t xml:space="preserve"> Image </w:t>
-      </w:r>
-      <w:r>
-        <w:sym w:font="Wingdings" w:char="F0E0"/>
-      </w:r>
-      <w:r>
-        <w:t xml:space="preserve"> adjustments </w:t>
-      </w:r>
-      <w:r>
-        <w:sym w:font="Wingdings" w:char="F0E0"/>
-      </w:r>
-      <w:r>
-        <w:t xml:space="preserve"> Threshold </w:t>
+        <w:t xml:space="preserve">Select outside of image and DELETE </w:t>
       </w:r>
     </w:p>
     <w:p>
@@ -462,10 +601,10 @@
           <w:noProof/>
         </w:rPr>
         <w:drawing>
-          <wp:inline distT="0" distB="0" distL="0" distR="0" wp14:anchorId="73AC5B67" wp14:editId="363B8105">
+          <wp:inline distT="0" distB="0" distL="0" distR="0" wp14:anchorId="0FEE53A7" wp14:editId="450BE065">
             <wp:extent cx="5943600" cy="3341370"/>
             <wp:effectExtent l="0" t="0" r="0" b="0"/>
-            <wp:docPr id="4" name="Picture 4"/>
+            <wp:docPr id="2" name="Picture 2"/>
             <wp:cNvGraphicFramePr>
               <a:graphicFrameLocks xmlns:a="http://schemas.openxmlformats.org/drawingml/2006/main" noChangeAspect="1"/>
             </wp:cNvGraphicFramePr>
@@ -500,16 +639,45 @@
     </w:p>
     <w:p/>
     <w:p>
+      <w:pPr>
+        <w:numPr>
+          <w:ilvl w:val="0"/>
+          <w:numId w:val="150"/>
+        </w:numPr>
+      </w:pPr>
+      <w:r>
+        <w:t xml:space="preserve">Top menu </w:t>
+      </w:r>
+      <w:r>
+        <w:sym w:font="Wingdings" w:char="F0E0"/>
+      </w:r>
+      <w:r>
+        <w:t xml:space="preserve"> Image </w:t>
+      </w:r>
+      <w:r>
+        <w:sym w:font="Wingdings" w:char="F0E0"/>
+      </w:r>
+      <w:r>
+        <w:t xml:space="preserve"> adjustments </w:t>
+      </w:r>
+      <w:r>
+        <w:sym w:font="Wingdings" w:char="F0E0"/>
+      </w:r>
+      <w:r>
+        <w:t xml:space="preserve"> Threshold </w:t>
+      </w:r>
+    </w:p>
+    <w:p>
       <w:r>
         <w:rPr>
           <w:noProof/>
         </w:rPr>
         <w:lastRenderedPageBreak/>
         <w:drawing>
-          <wp:inline distT="0" distB="0" distL="0" distR="0" wp14:anchorId="23D1675F" wp14:editId="33777716">
+          <wp:inline distT="0" distB="0" distL="0" distR="0" wp14:anchorId="73AC5B67" wp14:editId="363B8105">
             <wp:extent cx="5943600" cy="3341370"/>
             <wp:effectExtent l="0" t="0" r="0" b="0"/>
-            <wp:docPr id="5" name="Picture 5"/>
+            <wp:docPr id="4" name="Picture 4"/>
             <wp:cNvGraphicFramePr>
               <a:graphicFrameLocks xmlns:a="http://schemas.openxmlformats.org/drawingml/2006/main" noChangeAspect="1"/>
             </wp:cNvGraphicFramePr>
@@ -544,6 +712,49 @@
     </w:p>
     <w:p/>
     <w:p>
+      <w:r>
+        <w:rPr>
+          <w:noProof/>
+        </w:rPr>
+        <w:drawing>
+          <wp:inline distT="0" distB="0" distL="0" distR="0" wp14:anchorId="23D1675F" wp14:editId="33777716">
+            <wp:extent cx="5943600" cy="3341370"/>
+            <wp:effectExtent l="0" t="0" r="0" b="0"/>
+            <wp:docPr id="5" name="Picture 5"/>
+            <wp:cNvGraphicFramePr>
+              <a:graphicFrameLocks xmlns:a="http://schemas.openxmlformats.org/drawingml/2006/main" noChangeAspect="1"/>
+            </wp:cNvGraphicFramePr>
+            <a:graphic xmlns:a="http://schemas.openxmlformats.org/drawingml/2006/main">
+              <a:graphicData uri="http://schemas.openxmlformats.org/drawingml/2006/picture">
+                <pic:pic xmlns:pic="http://schemas.openxmlformats.org/drawingml/2006/picture">
+                  <pic:nvPicPr>
+                    <pic:cNvPr id="1" name=""/>
+                    <pic:cNvPicPr/>
+                  </pic:nvPicPr>
+                  <pic:blipFill>
+                    <a:blip r:embed="rId19"/>
+                    <a:stretch>
+                      <a:fillRect/>
+                    </a:stretch>
+                  </pic:blipFill>
+                  <pic:spPr>
+                    <a:xfrm>
+                      <a:off x="0" y="0"/>
+                      <a:ext cx="5943600" cy="3341370"/>
+                    </a:xfrm>
+                    <a:prstGeom prst="rect">
+                      <a:avLst/>
+                    </a:prstGeom>
+                  </pic:spPr>
+                </pic:pic>
+              </a:graphicData>
+            </a:graphic>
+          </wp:inline>
+        </w:drawing>
+      </w:r>
+    </w:p>
+    <w:p/>
+    <w:p>
       <w:pPr>
         <w:numPr>
           <w:ilvl w:val="0"/>
@@ -573,7 +784,7 @@
                     <pic:cNvPicPr/>
                   </pic:nvPicPr>
                   <pic:blipFill>
-                    <a:blip r:embed="rId19"/>
+                    <a:blip r:embed="rId20"/>
                     <a:stretch>
                       <a:fillRect/>
                     </a:stretch>
@@ -602,6 +813,7 @@
         </w:numPr>
       </w:pPr>
       <w:r>
+        <w:lastRenderedPageBreak/>
         <w:t xml:space="preserve">If it is not showing check Show transformations </w:t>
       </w:r>
       <w:r>
@@ -624,7 +836,7 @@
                     <pic:cNvPicPr/>
                   </pic:nvPicPr>
                   <pic:blipFill>
-                    <a:blip r:embed="rId20"/>
+                    <a:blip r:embed="rId21"/>
                     <a:stretch>
                       <a:fillRect/>
                     </a:stretch>
@@ -661,66 +873,11 @@
         <w:rPr>
           <w:noProof/>
         </w:rPr>
-        <w:lastRenderedPageBreak/>
         <w:drawing>
           <wp:inline distT="0" distB="0" distL="0" distR="0" wp14:anchorId="4C6EFF24" wp14:editId="593EF4F3">
             <wp:extent cx="5943600" cy="3341370"/>
             <wp:effectExtent l="0" t="0" r="0" b="0"/>
             <wp:docPr id="8" name="Picture 8"/>
-            <wp:cNvGraphicFramePr>
-              <a:graphicFrameLocks xmlns:a="http://schemas.openxmlformats.org/drawingml/2006/main" noChangeAspect="1"/>
-            </wp:cNvGraphicFramePr>
-            <a:graphic xmlns:a="http://schemas.openxmlformats.org/drawingml/2006/main">
-              <a:graphicData uri="http://schemas.openxmlformats.org/drawingml/2006/picture">
-                <pic:pic xmlns:pic="http://schemas.openxmlformats.org/drawingml/2006/picture">
-                  <pic:nvPicPr>
-                    <pic:cNvPr id="1" name=""/>
-                    <pic:cNvPicPr/>
-                  </pic:nvPicPr>
-                  <pic:blipFill>
-                    <a:blip r:embed="rId21"/>
-                    <a:stretch>
-                      <a:fillRect/>
-                    </a:stretch>
-                  </pic:blipFill>
-                  <pic:spPr>
-                    <a:xfrm>
-                      <a:off x="0" y="0"/>
-                      <a:ext cx="5943600" cy="3341370"/>
-                    </a:xfrm>
-                    <a:prstGeom prst="rect">
-                      <a:avLst/>
-                    </a:prstGeom>
-                  </pic:spPr>
-                </pic:pic>
-              </a:graphicData>
-            </a:graphic>
-          </wp:inline>
-        </w:drawing>
-      </w:r>
-    </w:p>
-    <w:p/>
-    <w:p>
-      <w:pPr>
-        <w:numPr>
-          <w:ilvl w:val="0"/>
-          <w:numId w:val="150"/>
-        </w:numPr>
-      </w:pPr>
-      <w:r>
-        <w:t>Apply, save as PNG</w:t>
-      </w:r>
-    </w:p>
-    <w:p>
-      <w:r>
-        <w:rPr>
-          <w:noProof/>
-        </w:rPr>
-        <w:drawing>
-          <wp:inline distT="0" distB="0" distL="0" distR="0" wp14:anchorId="5F47E531" wp14:editId="64307D9D">
-            <wp:extent cx="5943600" cy="3341370"/>
-            <wp:effectExtent l="0" t="0" r="0" b="0"/>
-            <wp:docPr id="9" name="Picture 9"/>
             <wp:cNvGraphicFramePr>
               <a:graphicFrameLocks xmlns:a="http://schemas.openxmlformats.org/drawingml/2006/main" noChangeAspect="1"/>
             </wp:cNvGraphicFramePr>
@@ -754,13 +911,67 @@
       </w:r>
     </w:p>
     <w:p/>
+    <w:p>
+      <w:pPr>
+        <w:numPr>
+          <w:ilvl w:val="0"/>
+          <w:numId w:val="150"/>
+        </w:numPr>
+      </w:pPr>
+      <w:r>
+        <w:t>Apply, save as PNG</w:t>
+      </w:r>
+    </w:p>
+    <w:p>
+      <w:r>
+        <w:rPr>
+          <w:noProof/>
+        </w:rPr>
+        <w:lastRenderedPageBreak/>
+        <w:drawing>
+          <wp:inline distT="0" distB="0" distL="0" distR="0" wp14:anchorId="5F47E531" wp14:editId="64307D9D">
+            <wp:extent cx="5943600" cy="3341370"/>
+            <wp:effectExtent l="0" t="0" r="0" b="0"/>
+            <wp:docPr id="9" name="Picture 9"/>
+            <wp:cNvGraphicFramePr>
+              <a:graphicFrameLocks xmlns:a="http://schemas.openxmlformats.org/drawingml/2006/main" noChangeAspect="1"/>
+            </wp:cNvGraphicFramePr>
+            <a:graphic xmlns:a="http://schemas.openxmlformats.org/drawingml/2006/main">
+              <a:graphicData uri="http://schemas.openxmlformats.org/drawingml/2006/picture">
+                <pic:pic xmlns:pic="http://schemas.openxmlformats.org/drawingml/2006/picture">
+                  <pic:nvPicPr>
+                    <pic:cNvPr id="1" name=""/>
+                    <pic:cNvPicPr/>
+                  </pic:nvPicPr>
+                  <pic:blipFill>
+                    <a:blip r:embed="rId23"/>
+                    <a:stretch>
+                      <a:fillRect/>
+                    </a:stretch>
+                  </pic:blipFill>
+                  <pic:spPr>
+                    <a:xfrm>
+                      <a:off x="0" y="0"/>
+                      <a:ext cx="5943600" cy="3341370"/>
+                    </a:xfrm>
+                    <a:prstGeom prst="rect">
+                      <a:avLst/>
+                    </a:prstGeom>
+                  </pic:spPr>
+                </pic:pic>
+              </a:graphicData>
+            </a:graphic>
+          </wp:inline>
+        </w:drawing>
+      </w:r>
+    </w:p>
+    <w:p/>
     <w:p/>
     <w:p>
       <w:pPr>
         <w:pStyle w:val="Heading1"/>
       </w:pPr>
       <w:r>
-        <w:lastRenderedPageBreak/>
         <w:t>Errors</w:t>
       </w:r>
     </w:p>
@@ -796,7 +1007,7 @@
     <w:p/>
     <w:p/>
     <w:sectPr>
-      <w:footerReference w:type="default" r:id="rId23"/>
+      <w:footerReference w:type="default" r:id="rId24"/>
       <w:pgSz w:w="12240" w:h="15840" w:code="1"/>
       <w:pgMar w:top="1080" w:right="1440" w:bottom="1080" w:left="1440" w:header="720" w:footer="720" w:gutter="0"/>
       <w:cols w:space="720"/>

</xml_diff>